<commit_message>
Changement de divers petite faute mineure
</commit_message>
<xml_diff>
--- a/TXT/Règles.docx
+++ b/TXT/Règles.docx
@@ -103,109 +103,92 @@
         <w:ind w:firstLine="708"/>
       </w:pPr>
       <w:r>
-        <w:t xml:space="preserve">Les groupes d'allié </w:t>
-      </w:r>
-      <w:r>
-        <w:t>ont</w:t>
-      </w:r>
-      <w:r>
-        <w:t xml:space="preserve"> un bonus d'attaque de 0,25% par personnage attaquant un même adversaire.</w:t>
-      </w:r>
-    </w:p>
-    <w:p>
-      <w:pPr>
-        <w:ind w:firstLine="708"/>
-      </w:pPr>
-      <w:r>
-        <w:t xml:space="preserve"> Lors d'une attaque de groupe l'unité qui se fait </w:t>
-      </w:r>
-      <w:r>
-        <w:t>attaquer</w:t>
-      </w:r>
-      <w:r>
-        <w:t xml:space="preserve"> est la </w:t>
-      </w:r>
-      <w:r>
-        <w:t>première</w:t>
-      </w:r>
-      <w:r>
+        <w:t>Les groupes d'allié ont un bonus d'attaque de 0,25% par personnage attaquant un même adversaire.</w:t>
+      </w:r>
+    </w:p>
+    <w:p>
+      <w:pPr>
+        <w:ind w:firstLine="708"/>
+      </w:pPr>
+      <w:r>
+        <w:t xml:space="preserve"> Lors d'une attaque de groupe l'unité qui se fait attaquer est la première à faire le jet d'initiative ensuite se sont les ennemies qui font chacun un jet qui déterminera dans quel ordre ils attaqueront si l'unité seul a le jet le plus petit elle aura un bonus qui lui permet d'obtenir un bonus d'attaque de 5%</w:t>
+      </w:r>
+    </w:p>
+    <w:p>
+      <w:pPr>
+        <w:ind w:firstLine="708"/>
+      </w:pPr>
+      <w:r>
+        <w:t xml:space="preserve"> L'unité qui se fait attaquer si elle fait le plus petit jet d'initiative pourra si elle le désire fuir en fessant un jet de dé de 100 avec un malus de 5 (On ajoutera 5 aux résultats de son jet), elle pourra fuir que si son jet est inférieur à 30.</w:t>
+      </w:r>
+    </w:p>
+    <w:p>
+      <w:pPr>
+        <w:ind w:firstLine="708"/>
+      </w:pPr>
+      <w:r>
+        <w:t xml:space="preserve"> Les </w:t>
+      </w:r>
+      <w:r>
+        <w:rPr>
+          <w:rStyle w:val="Rfrenceple"/>
+        </w:rPr>
+        <w:t>Archers</w:t>
+      </w:r>
+      <w:r>
+        <w:t xml:space="preserve"> et les </w:t>
+      </w:r>
+      <w:r>
+        <w:rPr>
+          <w:rStyle w:val="Rfrenceple"/>
+        </w:rPr>
+        <w:t xml:space="preserve">Chevaliers en armure lourde </w:t>
+      </w:r>
+      <w:r>
+        <w:t>peuvent tirer/lancer sur un ennemie a 180° autour d'eux sur 2 case de distance.</w:t>
+      </w:r>
+    </w:p>
+    <w:p>
+      <w:pPr>
+        <w:ind w:firstLine="708"/>
+      </w:pPr>
+      <w:r>
+        <w:t xml:space="preserve">Un </w:t>
+      </w:r>
+      <w:r>
+        <w:rPr>
+          <w:rStyle w:val="Rfrenceple"/>
+        </w:rPr>
+        <w:t>Guerrier</w:t>
+      </w:r>
+      <w:r>
+        <w:t xml:space="preserve"> qui attaque n’importe qu’elle unité pourra si leur point d’attaque sont égales gagné sans difficultés, si deux </w:t>
+      </w:r>
+      <w:r>
+        <w:rPr>
+          <w:rStyle w:val="Rfrenceple"/>
+        </w:rPr>
+        <w:t>Guerrier</w:t>
+      </w:r>
+      <w:r>
+        <w:rPr>
+          <w:rStyle w:val="Rfrenceple"/>
+        </w:rPr>
         <w:t xml:space="preserve"> </w:t>
       </w:r>
       <w:r>
-        <w:t>à</w:t>
-      </w:r>
-      <w:r>
-        <w:t xml:space="preserve"> faire le jet d'initiative ensuite se sont les ennemies qui font chacun un jet qui déterminera dans </w:t>
-      </w:r>
-      <w:r>
-        <w:t>quel ordre</w:t>
-      </w:r>
-      <w:r>
-        <w:t xml:space="preserve"> </w:t>
-      </w:r>
-      <w:r>
-        <w:t>ils attaqueront</w:t>
-      </w:r>
-      <w:r>
-        <w:t xml:space="preserve"> si l'unité seul a le jet le plus petit elle aura un bonus qui lui permet d'obtenir un bonus d'attaque de 5%</w:t>
-      </w:r>
-    </w:p>
-    <w:p>
-      <w:pPr>
-        <w:ind w:firstLine="708"/>
-      </w:pPr>
-      <w:r>
-        <w:t xml:space="preserve"> L'unité qui se fait attaquer si elle fait le plus petit jet d'initiative pourra si elle le désire fuir en </w:t>
-      </w:r>
-      <w:r>
-        <w:t>fessant</w:t>
-      </w:r>
-      <w:r>
-        <w:t xml:space="preserve"> un jet de dé de 100 avec un malus de 5 (On ajoutera 5 </w:t>
-      </w:r>
-      <w:r>
-        <w:t>aux résultats</w:t>
-      </w:r>
-      <w:r>
-        <w:t xml:space="preserve"> de </w:t>
-      </w:r>
-      <w:r>
-        <w:t>son</w:t>
-      </w:r>
-      <w:r>
-        <w:t xml:space="preserve"> jet), elle pourra fuir que si </w:t>
-      </w:r>
-      <w:r>
-        <w:t>son</w:t>
-      </w:r>
-      <w:r>
-        <w:t xml:space="preserve"> jet est inférieur à 30.</w:t>
-      </w:r>
-    </w:p>
-    <w:p>
-      <w:pPr>
-        <w:ind w:firstLine="708"/>
-      </w:pPr>
-      <w:r>
-        <w:t xml:space="preserve"> Les </w:t>
-      </w:r>
-      <w:r>
-        <w:rPr>
-          <w:rStyle w:val="Rfrenceple"/>
-        </w:rPr>
-        <w:t>Archers</w:t>
-      </w:r>
-      <w:r>
-        <w:t xml:space="preserve"> et les </w:t>
-      </w:r>
-      <w:r>
-        <w:rPr>
-          <w:rStyle w:val="Rfrenceple"/>
-        </w:rPr>
-        <w:t xml:space="preserve">Chevaliers en armure lourde </w:t>
-      </w:r>
-      <w:r>
-        <w:t>peuvent tirer/lancer sur un ennemie a 180° autour d'eux sur 2 case de distance.</w:t>
+        <w:t>se</w:t>
+      </w:r>
+      <w:r>
+        <w:t xml:space="preserve"> rencontre le gagnant sera décidé par un jet de dé </w:t>
+      </w:r>
+      <w:proofErr w:type="gramStart"/>
+      <w:r>
+        <w:t>( sur</w:t>
+      </w:r>
+      <w:proofErr w:type="gramEnd"/>
+      <w:r>
+        <w:t xml:space="preserve"> 6), celui qui effectue le plus grand chiffre gagne le combat.</w:t>
       </w:r>
     </w:p>
     <w:p>
@@ -232,16 +215,8 @@
       <w:r>
         <w:t>sont défini pour que lorsqu’il se fait attaquer son armure baisse jusqu’à atteindre zéro puis sa vie descend.</w:t>
       </w:r>
-    </w:p>
-    <w:p>
-      <w:pPr>
-        <w:ind w:firstLine="708"/>
-      </w:pPr>
-    </w:p>
-    <w:p>
-      <w:pPr>
-        <w:ind w:firstLine="708"/>
-      </w:pPr>
+      <w:bookmarkStart w:id="0" w:name="_GoBack"/>
+      <w:bookmarkEnd w:id="0"/>
     </w:p>
     <w:p>
       <w:pPr>
@@ -300,37 +275,7 @@
         <w:ind w:firstLine="708"/>
       </w:pPr>
       <w:r>
-        <w:t xml:space="preserve"> Les murs auront pour effet de fournir </w:t>
-      </w:r>
-      <w:r>
-        <w:t>une protection</w:t>
-      </w:r>
-      <w:r>
-        <w:t xml:space="preserve"> (Une unité ne pourra </w:t>
-      </w:r>
-      <w:r>
-        <w:t>attaquer</w:t>
-      </w:r>
-      <w:r>
-        <w:t xml:space="preserve"> une unité à travers un mur) et un </w:t>
-      </w:r>
-      <w:r>
-        <w:t>bonus</w:t>
-      </w:r>
-      <w:r>
-        <w:t xml:space="preserve"> d'initiative de 2 (Réduira son jet de 2) </w:t>
-      </w:r>
-      <w:r>
-        <w:t>dus</w:t>
-      </w:r>
-      <w:r>
-        <w:t xml:space="preserve"> à la surprise, les arbres offriront une protection mais seulement un bonus de 1 sur l'</w:t>
-      </w:r>
-      <w:r>
-        <w:t>initiative</w:t>
-      </w:r>
-      <w:r>
-        <w:t>.</w:t>
+        <w:t xml:space="preserve"> Les murs auront pour effet de fournir une protection (Une unité ne pourra attaquer une unité à travers un mur) et un bonus d'initiative de 2 (Réduira son jet de 2) dus à la surprise, les arbres offriront une protection mais seulement un bonus de 1 sur l'initiative.</w:t>
       </w:r>
     </w:p>
     <w:p/>
@@ -367,12 +312,14 @@
         <w:tab/>
         <w:t xml:space="preserve">Un </w:t>
       </w:r>
-      <w:r>
-        <w:rPr>
-          <w:rStyle w:val="Rfrenceple"/>
-        </w:rPr>
-        <w:t>Chevalier</w:t>
-      </w:r>
+      <w:proofErr w:type="spellStart"/>
+      <w:r>
+        <w:rPr>
+          <w:rStyle w:val="Rfrenceple"/>
+        </w:rPr>
+        <w:t>Guerier</w:t>
+      </w:r>
+      <w:proofErr w:type="spellEnd"/>
       <w:r>
         <w:t xml:space="preserve"> en défense aura donc un bonus de réduction d’attaque de 6,25% (5% + 0,25% x 5) donc si un autre </w:t>
       </w:r>
@@ -380,7 +327,7 @@
         <w:rPr>
           <w:rStyle w:val="Rfrenceple"/>
         </w:rPr>
-        <w:t>Chevalier</w:t>
+        <w:t>Guerrier</w:t>
       </w:r>
       <w:r>
         <w:t xml:space="preserve"> l’attaque avec son épée qui fait 4 de dégâts il recevra en réalité 3,75 de dégâts et aura donc 1,25 point d’armure restant.</w:t>
@@ -460,7 +407,7 @@
           <w:sz w:val="32"/>
           <w:szCs w:val="32"/>
         </w:rPr>
-        <w:t>Soldat</w:t>
+        <w:t>Guerrier</w:t>
       </w:r>
     </w:p>
     <w:p>
@@ -502,7 +449,7 @@
           <w:sz w:val="32"/>
           <w:szCs w:val="32"/>
         </w:rPr>
-        <w:t>Chevalier</w:t>
+        <w:t>Bretteur</w:t>
       </w:r>
     </w:p>
     <w:p>
@@ -693,8 +640,6 @@
       <w:pPr>
         <w:ind w:firstLine="708"/>
       </w:pPr>
-      <w:bookmarkStart w:id="0" w:name="_GoBack"/>
-      <w:bookmarkEnd w:id="0"/>
       <w:r>
         <w:t xml:space="preserve">6 PD </w:t>
       </w:r>
@@ -1153,7 +1098,6 @@
   <w:style w:type="character" w:default="1" w:styleId="Policepardfaut">
     <w:name w:val="Default Paragraph Font"/>
     <w:uiPriority w:val="1"/>
-    <w:semiHidden/>
     <w:unhideWhenUsed/>
   </w:style>
   <w:style w:type="table" w:default="1" w:styleId="TableauNormal">
@@ -1278,6 +1222,15 @@
       <w:iCs/>
       <w:color w:val="4472C4" w:themeColor="accent1"/>
     </w:rPr>
+  </w:style>
+  <w:style w:type="paragraph" w:styleId="Sansinterligne">
+    <w:name w:val="No Spacing"/>
+    <w:uiPriority w:val="1"/>
+    <w:qFormat/>
+    <w:rsid w:val="006B52A1"/>
+    <w:pPr>
+      <w:spacing w:after="0" w:line="240" w:lineRule="auto"/>
+    </w:pPr>
   </w:style>
 </w:styles>
 </file>

</xml_diff>